<commit_message>
Correction des fautes dans le rapport
</commit_message>
<xml_diff>
--- a/TP1_2_code/CR_TP1_2_TianningMA.docx
+++ b/TP1_2_code/CR_TP1_2_TianningMA.docx
@@ -1412,7 +1412,7 @@
               <w:cnfStyle w:val="000000100000" w:firstRow="0" w:lastRow="0" w:firstColumn="0" w:lastColumn="0" w:oddVBand="0" w:evenVBand="0" w:oddHBand="1" w:evenHBand="0" w:firstRowFirstColumn="0" w:firstRowLastColumn="0" w:lastRowFirstColumn="0" w:lastRowLastColumn="0"/>
             </w:pPr>
             <w:r>
-              <w:t>ESPACE</w:t>
+              <w:t>P</w:t>
             </w:r>
           </w:p>
         </w:tc>
@@ -3177,10 +3177,7 @@
     <w:p>
       <w:r>
         <w:lastRenderedPageBreak/>
-        <w:t xml:space="preserve">Mode libre : </w:t>
-      </w:r>
-      <w:r>
-        <w:t xml:space="preserve"> (déplacement possible)</w:t>
+        <w:t>Mode libre :  (déplacement possible)</w:t>
       </w:r>
     </w:p>
     <w:p>

</xml_diff>